<commit_message>
added link to my GitHub in the end of the fail
</commit_message>
<xml_diff>
--- a/1.SQA_Manual-Automation_Engineering/2.Software_Technologies-may_2023/11. 15.06.2023/12.Git-and-GitHub-Homework_Yordan_Grozdev.docx
+++ b/1.SQA_Manual-Automation_Engineering/2.Software_Technologies-may_2023/11. 15.06.2023/12.Git-and-GitHub-Homework_Yordan_Grozdev.docx
@@ -600,7 +600,6 @@
       </w:r>
     </w:p>
     <w:p>
-      <w:bookmarkStart w:id="1" w:name="_GoBack"/>
       <w:r>
         <w:drawing>
           <wp:inline distT="0" distB="0" distL="114300" distR="114300">
@@ -646,7 +645,6 @@
           </wp:inline>
         </w:drawing>
       </w:r>
-      <w:bookmarkEnd w:id="1"/>
     </w:p>
     <w:p>
       <w:r>
@@ -1148,6 +1146,61 @@
           </wp:inline>
         </w:drawing>
       </w:r>
+    </w:p>
+    <w:p/>
+    <w:p>
+      <w:pPr>
+        <w:rPr>
+          <w:rFonts w:hint="default"/>
+        </w:rPr>
+      </w:pPr>
+      <w:r>
+        <w:rPr>
+          <w:rFonts w:hint="default"/>
+        </w:rPr>
+        <w:fldChar w:fldCharType="begin"/>
+      </w:r>
+      <w:r>
+        <w:rPr>
+          <w:rFonts w:hint="default"/>
+        </w:rPr>
+        <w:instrText xml:space="preserve"> HYPERLINK "https://github.com/YGrozdev" </w:instrText>
+      </w:r>
+      <w:r>
+        <w:rPr>
+          <w:rFonts w:hint="default"/>
+        </w:rPr>
+        <w:fldChar w:fldCharType="separate"/>
+      </w:r>
+      <w:r>
+        <w:rPr>
+          <w:rStyle w:val="13"/>
+          <w:rFonts w:hint="default"/>
+        </w:rPr>
+        <w:t>https://github.com/YGrozdev</w:t>
+      </w:r>
+      <w:r>
+        <w:rPr>
+          <w:rFonts w:hint="default"/>
+        </w:rPr>
+        <w:fldChar w:fldCharType="end"/>
+      </w:r>
+    </w:p>
+    <w:p>
+      <w:pPr>
+        <w:rPr>
+          <w:rFonts w:hint="default"/>
+        </w:rPr>
+      </w:pPr>
+    </w:p>
+    <w:p>
+      <w:pPr>
+        <w:rPr>
+          <w:rFonts w:hint="default"/>
+        </w:rPr>
+      </w:pPr>
+      <w:bookmarkStart w:id="1" w:name="_GoBack"/>
+      <w:bookmarkEnd w:id="1"/>
     </w:p>
     <w:sectPr>
       <w:headerReference r:id="rId5" w:type="default"/>

</xml_diff>